<commit_message>
adjust prompt to give longer responses
</commit_message>
<xml_diff>
--- a/prompts/Chatbot Qonto.docx
+++ b/prompts/Chatbot Qonto.docx
@@ -381,7 +381,23 @@
           <w:sz w:val="20"/>
           <w:szCs w:val="20"/>
         </w:rPr>
-        <w:t xml:space="preserve"> (maximal 50 Wörter)</w:t>
+        <w:t xml:space="preserve"> (maximal </w:t>
+      </w:r>
+      <w:r>
+        <w:rPr>
+          <w:color w:val="000000" w:themeColor="text1"/>
+          <w:sz w:val="20"/>
+          <w:szCs w:val="20"/>
+        </w:rPr>
+        <w:t>1</w:t>
+      </w:r>
+      <w:r>
+        <w:rPr>
+          <w:color w:val="000000" w:themeColor="text1"/>
+          <w:sz w:val="20"/>
+          <w:szCs w:val="20"/>
+        </w:rPr>
+        <w:t>50 Wörter)</w:t>
       </w:r>
       <w:r>
         <w:rPr>

</xml_diff>